<commit_message>
Bản cũ mới nhất (hôm học trên trường)
</commit_message>
<xml_diff>
--- a/Group02_Ex03_SystemRequirements.docx
+++ b/Group02_Ex03_SystemRequirements.docx
@@ -5025,12 +5025,12 @@
         <w:tblLook w:val="04A0" w:firstRow="1" w:lastRow="0" w:firstColumn="1" w:lastColumn="0" w:noHBand="0" w:noVBand="1"/>
       </w:tblPr>
       <w:tblGrid>
-        <w:gridCol w:w="509"/>
-        <w:gridCol w:w="2056"/>
+        <w:gridCol w:w="508"/>
+        <w:gridCol w:w="2040"/>
         <w:gridCol w:w="1200"/>
-        <w:gridCol w:w="1984"/>
-        <w:gridCol w:w="931"/>
-        <w:gridCol w:w="3700"/>
+        <w:gridCol w:w="1964"/>
+        <w:gridCol w:w="924"/>
+        <w:gridCol w:w="3744"/>
       </w:tblGrid>
       <w:tr>
         <w:trPr>
@@ -5343,8 +5343,6 @@
               </w:rPr>
               <w:t>Searching</w:t>
             </w:r>
-            <w:bookmarkStart w:id="5" w:name="_GoBack"/>
-            <w:bookmarkEnd w:id="5"/>
           </w:p>
         </w:tc>
         <w:tc>
@@ -6403,7 +6401,7 @@
             <w:tcBorders>
               <w:top w:val="single" w:sz="2" w:space="0" w:color="E3E3E3"/>
               <w:left w:val="single" w:sz="6" w:space="0" w:color="E3E3E3"/>
-              <w:bottom w:val="single" w:sz="6" w:space="0" w:color="E3E3E3"/>
+              <w:bottom w:val="single" w:sz="2" w:space="0" w:color="E3E3E3"/>
               <w:right w:val="single" w:sz="2" w:space="0" w:color="E3E3E3"/>
             </w:tcBorders>
             <w:shd w:val="clear" w:color="auto" w:fill="auto"/>
@@ -6429,6 +6427,169 @@
             </w:r>
           </w:p>
         </w:tc>
+        <w:tc>
+          <w:tcPr>
+            <w:tcW w:w="0" w:type="auto"/>
+            <w:tcBorders>
+              <w:top w:val="single" w:sz="2" w:space="0" w:color="E3E3E3"/>
+              <w:left w:val="single" w:sz="6" w:space="0" w:color="E3E3E3"/>
+              <w:bottom w:val="single" w:sz="2" w:space="0" w:color="E3E3E3"/>
+              <w:right w:val="single" w:sz="2" w:space="0" w:color="E3E3E3"/>
+            </w:tcBorders>
+            <w:shd w:val="clear" w:color="auto" w:fill="auto"/>
+            <w:vAlign w:val="bottom"/>
+          </w:tcPr>
+          <w:p>
+            <w:pPr>
+              <w:spacing w:line="276" w:lineRule="auto"/>
+              <w:rPr>
+                <w:rFonts w:ascii="Times New Roman" w:hAnsi="Times New Roman" w:cs="Times New Roman"/>
+                <w:sz w:val="28"/>
+                <w:szCs w:val="28"/>
+              </w:rPr>
+            </w:pPr>
+            <w:r>
+              <w:rPr>
+                <w:rFonts w:ascii="Times New Roman" w:hAnsi="Times New Roman" w:cs="Times New Roman"/>
+                <w:sz w:val="28"/>
+                <w:szCs w:val="28"/>
+                <w:lang w:val="en"/>
+              </w:rPr>
+              <w:t>Order Tracking</w:t>
+            </w:r>
+          </w:p>
+        </w:tc>
+        <w:tc>
+          <w:tcPr>
+            <w:tcW w:w="0" w:type="auto"/>
+            <w:tcBorders>
+              <w:top w:val="single" w:sz="2" w:space="0" w:color="E3E3E3"/>
+              <w:left w:val="single" w:sz="6" w:space="0" w:color="E3E3E3"/>
+              <w:bottom w:val="single" w:sz="2" w:space="0" w:color="E3E3E3"/>
+              <w:right w:val="single" w:sz="2" w:space="0" w:color="E3E3E3"/>
+            </w:tcBorders>
+            <w:shd w:val="clear" w:color="auto" w:fill="auto"/>
+            <w:vAlign w:val="bottom"/>
+          </w:tcPr>
+          <w:p>
+            <w:pPr>
+              <w:spacing w:line="276" w:lineRule="auto"/>
+              <w:rPr>
+                <w:rFonts w:ascii="Times New Roman" w:hAnsi="Times New Roman" w:cs="Times New Roman"/>
+                <w:sz w:val="28"/>
+                <w:szCs w:val="28"/>
+              </w:rPr>
+            </w:pPr>
+            <w:r>
+              <w:rPr>
+                <w:rFonts w:ascii="Times New Roman" w:hAnsi="Times New Roman" w:cs="Times New Roman"/>
+                <w:sz w:val="28"/>
+                <w:szCs w:val="28"/>
+                <w:lang w:val="en"/>
+              </w:rPr>
+              <w:t>View</w:t>
+            </w:r>
+          </w:p>
+        </w:tc>
+        <w:tc>
+          <w:tcPr>
+            <w:tcW w:w="0" w:type="auto"/>
+            <w:tcBorders>
+              <w:top w:val="single" w:sz="2" w:space="0" w:color="E3E3E3"/>
+              <w:left w:val="single" w:sz="6" w:space="0" w:color="E3E3E3"/>
+              <w:bottom w:val="single" w:sz="2" w:space="0" w:color="E3E3E3"/>
+              <w:right w:val="single" w:sz="2" w:space="0" w:color="E3E3E3"/>
+            </w:tcBorders>
+            <w:shd w:val="clear" w:color="auto" w:fill="auto"/>
+            <w:vAlign w:val="bottom"/>
+          </w:tcPr>
+          <w:p>
+            <w:pPr>
+              <w:spacing w:line="276" w:lineRule="auto"/>
+              <w:rPr>
+                <w:rFonts w:ascii="Times New Roman" w:hAnsi="Times New Roman" w:cs="Times New Roman"/>
+                <w:sz w:val="28"/>
+                <w:szCs w:val="28"/>
+              </w:rPr>
+            </w:pPr>
+            <w:r>
+              <w:rPr>
+                <w:rFonts w:ascii="Times New Roman" w:hAnsi="Times New Roman" w:cs="Times New Roman"/>
+                <w:sz w:val="28"/>
+                <w:szCs w:val="28"/>
+              </w:rPr>
+              <w:t> </w:t>
+            </w:r>
+          </w:p>
+        </w:tc>
+        <w:tc>
+          <w:tcPr>
+            <w:tcW w:w="0" w:type="auto"/>
+            <w:tcBorders>
+              <w:top w:val="single" w:sz="2" w:space="0" w:color="E3E3E3"/>
+              <w:left w:val="single" w:sz="6" w:space="0" w:color="E3E3E3"/>
+              <w:bottom w:val="single" w:sz="2" w:space="0" w:color="E3E3E3"/>
+              <w:right w:val="single" w:sz="2" w:space="0" w:color="E3E3E3"/>
+            </w:tcBorders>
+            <w:shd w:val="clear" w:color="auto" w:fill="auto"/>
+            <w:vAlign w:val="bottom"/>
+          </w:tcPr>
+          <w:p>
+            <w:pPr>
+              <w:spacing w:line="276" w:lineRule="auto"/>
+              <w:rPr>
+                <w:rFonts w:ascii="Times New Roman" w:hAnsi="Times New Roman" w:cs="Times New Roman"/>
+                <w:sz w:val="28"/>
+                <w:szCs w:val="28"/>
+              </w:rPr>
+            </w:pPr>
+            <w:r>
+              <w:rPr>
+                <w:rFonts w:ascii="Times New Roman" w:hAnsi="Times New Roman" w:cs="Times New Roman"/>
+                <w:sz w:val="28"/>
+                <w:szCs w:val="28"/>
+              </w:rPr>
+              <w:t> </w:t>
+            </w:r>
+          </w:p>
+        </w:tc>
+        <w:tc>
+          <w:tcPr>
+            <w:tcW w:w="0" w:type="auto"/>
+            <w:tcBorders>
+              <w:top w:val="single" w:sz="2" w:space="0" w:color="E3E3E3"/>
+              <w:left w:val="single" w:sz="6" w:space="0" w:color="E3E3E3"/>
+              <w:bottom w:val="single" w:sz="2" w:space="0" w:color="E3E3E3"/>
+              <w:right w:val="single" w:sz="6" w:space="0" w:color="E3E3E3"/>
+            </w:tcBorders>
+            <w:shd w:val="clear" w:color="auto" w:fill="auto"/>
+            <w:vAlign w:val="bottom"/>
+          </w:tcPr>
+          <w:p>
+            <w:pPr>
+              <w:spacing w:line="276" w:lineRule="auto"/>
+              <w:rPr>
+                <w:rFonts w:ascii="Times New Roman" w:hAnsi="Times New Roman" w:cs="Times New Roman"/>
+                <w:sz w:val="28"/>
+                <w:szCs w:val="28"/>
+              </w:rPr>
+            </w:pPr>
+            <w:r>
+              <w:rPr>
+                <w:rFonts w:ascii="Times New Roman" w:hAnsi="Times New Roman" w:cs="Times New Roman"/>
+                <w:sz w:val="28"/>
+                <w:szCs w:val="28"/>
+                <w:lang w:val="en"/>
+              </w:rPr>
+              <w:t>View order details</w:t>
+            </w:r>
+          </w:p>
+        </w:tc>
+      </w:tr>
+      <w:tr>
+        <w:trPr>
+          <w:tblCellSpacing w:w="15" w:type="dxa"/>
+        </w:trPr>
         <w:tc>
           <w:tcPr>
             <w:tcW w:w="0" w:type="auto"/>
@@ -6443,21 +6604,22 @@
           </w:tcPr>
           <w:p>
             <w:pPr>
-              <w:spacing w:line="276" w:lineRule="auto"/>
-              <w:rPr>
-                <w:rFonts w:ascii="Times New Roman" w:hAnsi="Times New Roman" w:cs="Times New Roman"/>
-                <w:sz w:val="28"/>
-                <w:szCs w:val="28"/>
-              </w:rPr>
-            </w:pPr>
-            <w:r>
-              <w:rPr>
-                <w:rFonts w:ascii="Times New Roman" w:hAnsi="Times New Roman" w:cs="Times New Roman"/>
-                <w:sz w:val="28"/>
-                <w:szCs w:val="28"/>
-                <w:lang w:val="en"/>
-              </w:rPr>
-              <w:t>Order Tracking</w:t>
+              <w:spacing w:after="0" w:line="276" w:lineRule="auto"/>
+              <w:rPr>
+                <w:rFonts w:ascii="Times New Roman" w:hAnsi="Times New Roman" w:cs="Times New Roman"/>
+                <w:sz w:val="28"/>
+                <w:szCs w:val="28"/>
+                <w:lang w:val="en"/>
+              </w:rPr>
+            </w:pPr>
+            <w:r>
+              <w:rPr>
+                <w:rFonts w:ascii="Times New Roman" w:hAnsi="Times New Roman" w:cs="Times New Roman"/>
+                <w:sz w:val="28"/>
+                <w:szCs w:val="28"/>
+                <w:lang w:val="en"/>
+              </w:rPr>
+              <w:t>8</w:t>
             </w:r>
           </w:p>
         </w:tc>
@@ -6480,16 +6642,17 @@
                 <w:rFonts w:ascii="Times New Roman" w:hAnsi="Times New Roman" w:cs="Times New Roman"/>
                 <w:sz w:val="28"/>
                 <w:szCs w:val="28"/>
-              </w:rPr>
-            </w:pPr>
-            <w:r>
-              <w:rPr>
-                <w:rFonts w:ascii="Times New Roman" w:hAnsi="Times New Roman" w:cs="Times New Roman"/>
-                <w:sz w:val="28"/>
-                <w:szCs w:val="28"/>
-                <w:lang w:val="en"/>
-              </w:rPr>
-              <w:t>View</w:t>
+                <w:lang w:val="en"/>
+              </w:rPr>
+            </w:pPr>
+            <w:r>
+              <w:rPr>
+                <w:rFonts w:ascii="Times New Roman" w:hAnsi="Times New Roman" w:cs="Times New Roman"/>
+                <w:sz w:val="28"/>
+                <w:szCs w:val="28"/>
+                <w:lang w:val="en"/>
+              </w:rPr>
+              <w:t>View order history</w:t>
             </w:r>
           </w:p>
         </w:tc>
@@ -6512,15 +6675,17 @@
                 <w:rFonts w:ascii="Times New Roman" w:hAnsi="Times New Roman" w:cs="Times New Roman"/>
                 <w:sz w:val="28"/>
                 <w:szCs w:val="28"/>
-              </w:rPr>
-            </w:pPr>
-            <w:r>
-              <w:rPr>
-                <w:rFonts w:ascii="Times New Roman" w:hAnsi="Times New Roman" w:cs="Times New Roman"/>
-                <w:sz w:val="28"/>
-                <w:szCs w:val="28"/>
-              </w:rPr>
-              <w:t> </w:t>
+                <w:lang w:val="en"/>
+              </w:rPr>
+            </w:pPr>
+            <w:r>
+              <w:rPr>
+                <w:rFonts w:ascii="Times New Roman" w:hAnsi="Times New Roman" w:cs="Times New Roman"/>
+                <w:sz w:val="28"/>
+                <w:szCs w:val="28"/>
+                <w:lang w:val="en"/>
+              </w:rPr>
+              <w:t>View</w:t>
             </w:r>
           </w:p>
         </w:tc>
@@ -6545,14 +6710,29 @@
                 <w:szCs w:val="28"/>
               </w:rPr>
             </w:pPr>
-            <w:r>
-              <w:rPr>
-                <w:rFonts w:ascii="Times New Roman" w:hAnsi="Times New Roman" w:cs="Times New Roman"/>
-                <w:sz w:val="28"/>
-                <w:szCs w:val="28"/>
-              </w:rPr>
-              <w:t> </w:t>
-            </w:r>
+          </w:p>
+        </w:tc>
+        <w:tc>
+          <w:tcPr>
+            <w:tcW w:w="0" w:type="auto"/>
+            <w:tcBorders>
+              <w:top w:val="single" w:sz="2" w:space="0" w:color="E3E3E3"/>
+              <w:left w:val="single" w:sz="6" w:space="0" w:color="E3E3E3"/>
+              <w:bottom w:val="single" w:sz="6" w:space="0" w:color="E3E3E3"/>
+              <w:right w:val="single" w:sz="2" w:space="0" w:color="E3E3E3"/>
+            </w:tcBorders>
+            <w:shd w:val="clear" w:color="auto" w:fill="auto"/>
+            <w:vAlign w:val="bottom"/>
+          </w:tcPr>
+          <w:p>
+            <w:pPr>
+              <w:spacing w:line="276" w:lineRule="auto"/>
+              <w:rPr>
+                <w:rFonts w:ascii="Times New Roman" w:hAnsi="Times New Roman" w:cs="Times New Roman"/>
+                <w:sz w:val="28"/>
+                <w:szCs w:val="28"/>
+              </w:rPr>
+            </w:pPr>
           </w:p>
         </w:tc>
         <w:tc>
@@ -6574,17 +6754,17 @@
                 <w:rFonts w:ascii="Times New Roman" w:hAnsi="Times New Roman" w:cs="Times New Roman"/>
                 <w:sz w:val="28"/>
                 <w:szCs w:val="28"/>
-              </w:rPr>
-            </w:pPr>
-            <w:r>
-              <w:rPr>
-                <w:rFonts w:ascii="Times New Roman" w:hAnsi="Times New Roman" w:cs="Times New Roman"/>
-                <w:color w:val="0F0F5F"/>
-                <w:sz w:val="28"/>
-                <w:szCs w:val="28"/>
-                <w:lang w:val="en"/>
-              </w:rPr>
-              <w:t>View order details</w:t>
+                <w:lang w:val="en"/>
+              </w:rPr>
+            </w:pPr>
+            <w:r>
+              <w:rPr>
+                <w:rFonts w:ascii="Times New Roman" w:hAnsi="Times New Roman" w:cs="Times New Roman"/>
+                <w:sz w:val="28"/>
+                <w:szCs w:val="28"/>
+                <w:lang w:val="en"/>
+              </w:rPr>
+              <w:t>Review purchase/sale history</w:t>
             </w:r>
           </w:p>
         </w:tc>
@@ -7444,6 +7624,189 @@
           </w:p>
         </w:tc>
       </w:tr>
+      <w:tr>
+        <w:trPr>
+          <w:tblCellSpacing w:w="15" w:type="dxa"/>
+        </w:trPr>
+        <w:tc>
+          <w:tcPr>
+            <w:tcW w:w="0" w:type="auto"/>
+            <w:tcBorders>
+              <w:top w:val="single" w:sz="2" w:space="0" w:color="E3E3E3"/>
+              <w:left w:val="single" w:sz="6" w:space="0" w:color="E3E3E3"/>
+              <w:bottom w:val="single" w:sz="2" w:space="0" w:color="E3E3E3"/>
+              <w:right w:val="single" w:sz="2" w:space="0" w:color="E3E3E3"/>
+            </w:tcBorders>
+            <w:shd w:val="clear" w:color="auto" w:fill="auto"/>
+            <w:vAlign w:val="bottom"/>
+          </w:tcPr>
+          <w:p>
+            <w:pPr>
+              <w:spacing w:line="276" w:lineRule="auto"/>
+              <w:rPr>
+                <w:rFonts w:ascii="Times New Roman" w:hAnsi="Times New Roman" w:cs="Times New Roman"/>
+                <w:sz w:val="28"/>
+                <w:szCs w:val="28"/>
+                <w:lang w:val="en"/>
+              </w:rPr>
+            </w:pPr>
+            <w:r>
+              <w:rPr>
+                <w:rFonts w:ascii="Times New Roman" w:hAnsi="Times New Roman" w:cs="Times New Roman"/>
+                <w:sz w:val="28"/>
+                <w:szCs w:val="28"/>
+                <w:lang w:val="en"/>
+              </w:rPr>
+              <w:t>4</w:t>
+            </w:r>
+          </w:p>
+        </w:tc>
+        <w:tc>
+          <w:tcPr>
+            <w:tcW w:w="0" w:type="auto"/>
+            <w:tcBorders>
+              <w:top w:val="single" w:sz="2" w:space="0" w:color="E3E3E3"/>
+              <w:left w:val="single" w:sz="6" w:space="0" w:color="E3E3E3"/>
+              <w:bottom w:val="single" w:sz="2" w:space="0" w:color="E3E3E3"/>
+              <w:right w:val="single" w:sz="2" w:space="0" w:color="E3E3E3"/>
+            </w:tcBorders>
+            <w:shd w:val="clear" w:color="auto" w:fill="auto"/>
+            <w:vAlign w:val="bottom"/>
+          </w:tcPr>
+          <w:p>
+            <w:pPr>
+              <w:spacing w:line="276" w:lineRule="auto"/>
+              <w:rPr>
+                <w:rFonts w:ascii="Times New Roman" w:hAnsi="Times New Roman" w:cs="Times New Roman"/>
+                <w:sz w:val="28"/>
+                <w:szCs w:val="28"/>
+                <w:lang w:val="en"/>
+              </w:rPr>
+            </w:pPr>
+            <w:r>
+              <w:rPr>
+                <w:rFonts w:ascii="Times New Roman" w:hAnsi="Times New Roman" w:cs="Times New Roman"/>
+                <w:sz w:val="28"/>
+                <w:szCs w:val="28"/>
+                <w:lang w:val="en"/>
+              </w:rPr>
+              <w:t>View order history</w:t>
+            </w:r>
+          </w:p>
+        </w:tc>
+        <w:tc>
+          <w:tcPr>
+            <w:tcW w:w="0" w:type="auto"/>
+            <w:tcBorders>
+              <w:top w:val="single" w:sz="2" w:space="0" w:color="E3E3E3"/>
+              <w:left w:val="single" w:sz="6" w:space="0" w:color="E3E3E3"/>
+              <w:bottom w:val="single" w:sz="2" w:space="0" w:color="E3E3E3"/>
+              <w:right w:val="single" w:sz="2" w:space="0" w:color="E3E3E3"/>
+            </w:tcBorders>
+            <w:shd w:val="clear" w:color="auto" w:fill="auto"/>
+            <w:vAlign w:val="bottom"/>
+          </w:tcPr>
+          <w:p>
+            <w:pPr>
+              <w:spacing w:line="276" w:lineRule="auto"/>
+              <w:rPr>
+                <w:rFonts w:ascii="Times New Roman" w:hAnsi="Times New Roman" w:cs="Times New Roman"/>
+                <w:sz w:val="28"/>
+                <w:szCs w:val="28"/>
+                <w:lang w:val="en"/>
+              </w:rPr>
+            </w:pPr>
+            <w:r>
+              <w:rPr>
+                <w:rFonts w:ascii="Times New Roman" w:hAnsi="Times New Roman" w:cs="Times New Roman"/>
+                <w:sz w:val="28"/>
+                <w:szCs w:val="28"/>
+                <w:lang w:val="en"/>
+              </w:rPr>
+              <w:t>View</w:t>
+            </w:r>
+          </w:p>
+        </w:tc>
+        <w:tc>
+          <w:tcPr>
+            <w:tcW w:w="0" w:type="auto"/>
+            <w:tcBorders>
+              <w:top w:val="single" w:sz="2" w:space="0" w:color="E3E3E3"/>
+              <w:left w:val="single" w:sz="6" w:space="0" w:color="E3E3E3"/>
+              <w:bottom w:val="single" w:sz="2" w:space="0" w:color="E3E3E3"/>
+              <w:right w:val="single" w:sz="2" w:space="0" w:color="E3E3E3"/>
+            </w:tcBorders>
+            <w:shd w:val="clear" w:color="auto" w:fill="auto"/>
+            <w:vAlign w:val="bottom"/>
+          </w:tcPr>
+          <w:p>
+            <w:pPr>
+              <w:spacing w:line="276" w:lineRule="auto"/>
+              <w:rPr>
+                <w:rFonts w:ascii="Times New Roman" w:hAnsi="Times New Roman" w:cs="Times New Roman"/>
+                <w:sz w:val="28"/>
+                <w:szCs w:val="28"/>
+              </w:rPr>
+            </w:pPr>
+          </w:p>
+        </w:tc>
+        <w:tc>
+          <w:tcPr>
+            <w:tcW w:w="0" w:type="auto"/>
+            <w:tcBorders>
+              <w:top w:val="single" w:sz="2" w:space="0" w:color="E3E3E3"/>
+              <w:left w:val="single" w:sz="6" w:space="0" w:color="E3E3E3"/>
+              <w:bottom w:val="single" w:sz="2" w:space="0" w:color="E3E3E3"/>
+              <w:right w:val="single" w:sz="2" w:space="0" w:color="E3E3E3"/>
+            </w:tcBorders>
+            <w:shd w:val="clear" w:color="auto" w:fill="auto"/>
+            <w:vAlign w:val="bottom"/>
+          </w:tcPr>
+          <w:p>
+            <w:pPr>
+              <w:spacing w:line="276" w:lineRule="auto"/>
+              <w:rPr>
+                <w:rFonts w:ascii="Times New Roman" w:hAnsi="Times New Roman" w:cs="Times New Roman"/>
+                <w:sz w:val="28"/>
+                <w:szCs w:val="28"/>
+              </w:rPr>
+            </w:pPr>
+          </w:p>
+        </w:tc>
+        <w:tc>
+          <w:tcPr>
+            <w:tcW w:w="0" w:type="auto"/>
+            <w:tcBorders>
+              <w:top w:val="single" w:sz="2" w:space="0" w:color="E3E3E3"/>
+              <w:left w:val="single" w:sz="6" w:space="0" w:color="E3E3E3"/>
+              <w:bottom w:val="single" w:sz="2" w:space="0" w:color="E3E3E3"/>
+              <w:right w:val="single" w:sz="6" w:space="0" w:color="E3E3E3"/>
+            </w:tcBorders>
+            <w:shd w:val="clear" w:color="auto" w:fill="auto"/>
+            <w:vAlign w:val="bottom"/>
+          </w:tcPr>
+          <w:p>
+            <w:pPr>
+              <w:spacing w:line="276" w:lineRule="auto"/>
+              <w:rPr>
+                <w:rFonts w:ascii="Times New Roman" w:hAnsi="Times New Roman" w:cs="Times New Roman"/>
+                <w:sz w:val="28"/>
+                <w:szCs w:val="28"/>
+                <w:lang w:val="en"/>
+              </w:rPr>
+            </w:pPr>
+            <w:r>
+              <w:rPr>
+                <w:rFonts w:ascii="Times New Roman" w:hAnsi="Times New Roman" w:cs="Times New Roman"/>
+                <w:sz w:val="28"/>
+                <w:szCs w:val="28"/>
+                <w:lang w:val="en"/>
+              </w:rPr>
+              <w:t>View delivery history</w:t>
+            </w:r>
+          </w:p>
+        </w:tc>
+      </w:tr>
     </w:tbl>
     <w:p>
       <w:pPr>
@@ -7890,6 +8253,7 @@
                 <w:shd w:val="clear" w:color="auto" w:fill="FFFFFF"/>
                 <w:lang w:val="en"/>
               </w:rPr>
+              <w:lastRenderedPageBreak/>
               <w:t>- Account verification (email, OTP).</w:t>
             </w:r>
           </w:p>
@@ -9100,6 +9464,7 @@
                 <w:szCs w:val="28"/>
                 <w:lang w:val="en"/>
               </w:rPr>
+              <w:lastRenderedPageBreak/>
               <w:t>10</w:t>
             </w:r>
           </w:p>
@@ -9259,7 +9624,7 @@
           <w:szCs w:val="28"/>
         </w:rPr>
       </w:pPr>
-      <w:bookmarkStart w:id="6" w:name="_Toc45097846"/>
+      <w:bookmarkStart w:id="5" w:name="_Toc45097846"/>
       <w:r>
         <w:rPr>
           <w:rFonts w:ascii="Times New Roman" w:hAnsi="Times New Roman" w:cs="Times New Roman"/>
@@ -9300,7 +9665,7 @@
         </w:rPr>
         <w:t>. Non-functional requirements</w:t>
       </w:r>
-      <w:bookmarkEnd w:id="6"/>
+      <w:bookmarkEnd w:id="5"/>
     </w:p>
     <w:tbl>
       <w:tblPr>
@@ -9924,6 +10289,7 @@
                 <w:szCs w:val="28"/>
                 <w:lang w:val="en"/>
               </w:rPr>
+              <w:lastRenderedPageBreak/>
               <w:t>-Need to be able to add new functions and features easily.</w:t>
             </w:r>
           </w:p>
@@ -10247,6 +10613,101 @@
         </w:tc>
       </w:tr>
     </w:tbl>
+    <w:p>
+      <w:pPr>
+        <w:spacing w:line="276" w:lineRule="auto"/>
+        <w:rPr>
+          <w:rFonts w:ascii="Times New Roman" w:hAnsi="Times New Roman" w:cs="Times New Roman"/>
+          <w:sz w:val="28"/>
+          <w:szCs w:val="28"/>
+        </w:rPr>
+      </w:pPr>
+    </w:p>
+    <w:p>
+      <w:pPr>
+        <w:pStyle w:val="Heading2"/>
+        <w:rPr>
+          <w:rFonts w:ascii="Times New Roman" w:hAnsi="Times New Roman" w:cs="Times New Roman"/>
+          <w:color w:val="auto"/>
+          <w:sz w:val="28"/>
+          <w:szCs w:val="28"/>
+        </w:rPr>
+      </w:pPr>
+      <w:r>
+        <w:rPr>
+          <w:rFonts w:ascii="Times New Roman" w:hAnsi="Times New Roman" w:cs="Times New Roman"/>
+          <w:color w:val="auto"/>
+          <w:sz w:val="28"/>
+          <w:szCs w:val="28"/>
+        </w:rPr>
+        <w:t>2.4 Use- case diagram</w:t>
+      </w:r>
+    </w:p>
+    <w:p>
+      <w:pPr>
+        <w:spacing w:line="276" w:lineRule="auto"/>
+        <w:rPr>
+          <w:rFonts w:ascii="Times New Roman" w:hAnsi="Times New Roman" w:cs="Times New Roman"/>
+          <w:sz w:val="28"/>
+          <w:szCs w:val="28"/>
+        </w:rPr>
+      </w:pPr>
+    </w:p>
+    <w:p>
+      <w:pPr>
+        <w:spacing w:line="276" w:lineRule="auto"/>
+        <w:rPr>
+          <w:rFonts w:ascii="Times New Roman" w:hAnsi="Times New Roman" w:cs="Times New Roman"/>
+          <w:sz w:val="28"/>
+          <w:szCs w:val="28"/>
+        </w:rPr>
+      </w:pPr>
+      <w:bookmarkStart w:id="6" w:name="_GoBack"/>
+      <w:r>
+        <w:rPr>
+          <w:rFonts w:ascii="Times New Roman" w:hAnsi="Times New Roman" w:cs="Times New Roman"/>
+          <w:sz w:val="28"/>
+          <w:szCs w:val="28"/>
+        </w:rPr>
+        <w:lastRenderedPageBreak/>
+        <w:drawing>
+          <wp:inline distT="0" distB="0" distL="0" distR="0" wp14:anchorId="1FCA8CE1" wp14:editId="51C93528">
+            <wp:extent cx="6266874" cy="3957638"/>
+            <wp:effectExtent l="0" t="0" r="635" b="5080"/>
+            <wp:docPr id="1" name="Picture 1"/>
+            <wp:cNvGraphicFramePr>
+              <a:graphicFrameLocks xmlns:a="http://schemas.openxmlformats.org/drawingml/2006/main" noChangeAspect="1"/>
+            </wp:cNvGraphicFramePr>
+            <a:graphic xmlns:a="http://schemas.openxmlformats.org/drawingml/2006/main">
+              <a:graphicData uri="http://schemas.openxmlformats.org/drawingml/2006/picture">
+                <pic:pic xmlns:pic="http://schemas.openxmlformats.org/drawingml/2006/picture">
+                  <pic:nvPicPr>
+                    <pic:cNvPr id="1" name=""/>
+                    <pic:cNvPicPr/>
+                  </pic:nvPicPr>
+                  <pic:blipFill>
+                    <a:blip r:embed="rId8"/>
+                    <a:stretch>
+                      <a:fillRect/>
+                    </a:stretch>
+                  </pic:blipFill>
+                  <pic:spPr>
+                    <a:xfrm>
+                      <a:off x="0" y="0"/>
+                      <a:ext cx="6268901" cy="3958918"/>
+                    </a:xfrm>
+                    <a:prstGeom prst="rect">
+                      <a:avLst/>
+                    </a:prstGeom>
+                  </pic:spPr>
+                </pic:pic>
+              </a:graphicData>
+            </a:graphic>
+          </wp:inline>
+        </w:drawing>
+      </w:r>
+      <w:bookmarkEnd w:id="6"/>
+    </w:p>
     <w:p>
       <w:pPr>
         <w:spacing w:line="276" w:lineRule="auto"/>
@@ -12842,7 +13303,7 @@
 </file>
 
 <file path=customXml/itemProps1.xml><?xml version="1.0" encoding="utf-8"?>
-<ds:datastoreItem xmlns:ds="http://schemas.openxmlformats.org/officeDocument/2006/customXml" ds:itemID="{7AAE46C1-C162-4645-B6FC-28A8A8903D88}">
+<ds:datastoreItem xmlns:ds="http://schemas.openxmlformats.org/officeDocument/2006/customXml" ds:itemID="{22456C76-5F78-440A-BFAF-BE7A0548ACC1}">
   <ds:schemaRefs>
     <ds:schemaRef ds:uri="http://schemas.openxmlformats.org/officeDocument/2006/bibliography"/>
   </ds:schemaRefs>

</xml_diff>